<commit_message>
darbas prie visu 4 failu
</commit_message>
<xml_diff>
--- a/Svetaine/website info.docx
+++ b/Svetaine/website info.docx
@@ -16,9 +16,35 @@
           <w:lang w:val="lt-LT"/>
         </w:rPr>
       </w:pPr>
-      <w:r>
-        <w:t>Tema: genshino temos skryd</w:t>
-      </w:r>
+      <w:proofErr w:type="spellStart"/>
+      <w:r>
+        <w:t>Tema</w:t>
+      </w:r>
+      <w:proofErr w:type="spellEnd"/>
+      <w:r>
+        <w:t xml:space="preserve">: </w:t>
+      </w:r>
+      <w:proofErr w:type="spellStart"/>
+      <w:r>
+        <w:t>genshino</w:t>
+      </w:r>
+      <w:proofErr w:type="spellEnd"/>
+      <w:r>
+        <w:t xml:space="preserve"> </w:t>
+      </w:r>
+      <w:proofErr w:type="spellStart"/>
+      <w:r>
+        <w:t>temos</w:t>
+      </w:r>
+      <w:proofErr w:type="spellEnd"/>
+      <w:r>
+        <w:t xml:space="preserve"> </w:t>
+      </w:r>
+      <w:proofErr w:type="spellStart"/>
+      <w:r>
+        <w:t>skryd</w:t>
+      </w:r>
+      <w:proofErr w:type="spellEnd"/>
       <w:r>
         <w:rPr>
           <w:lang w:val="lt-LT"/>
@@ -470,8 +496,13 @@
           <w:numId w:val="9"/>
         </w:numPr>
       </w:pPr>
-      <w:r>
-        <w:t xml:space="preserve">sutvarkyti </w:t>
+      <w:proofErr w:type="spellStart"/>
+      <w:r>
+        <w:t>sutvarkyti</w:t>
+      </w:r>
+      <w:proofErr w:type="spellEnd"/>
+      <w:r>
+        <w:t xml:space="preserve"> </w:t>
       </w:r>
       <w:r>
         <w:rPr>
@@ -1029,15 +1060,70 @@
           <w:numId w:val="8"/>
         </w:numPr>
         <w:rPr>
-          <w:rFonts w:hint="eastAsia"/>
-          <w:lang w:val="lt-LT"/>
-        </w:rPr>
-      </w:pPr>
-      <w:r>
-        <w:rPr>
-          <w:lang w:val="lt-LT"/>
-        </w:rPr>
-        <w:t xml:space="preserve">Karjera: </w:t>
+          <w:lang w:val="lt-LT"/>
+        </w:rPr>
+      </w:pPr>
+      <w:r>
+        <w:rPr>
+          <w:lang w:val="lt-LT"/>
+        </w:rPr>
+        <w:t>Karjera:</w:t>
+      </w:r>
+    </w:p>
+    <w:p>
+      <w:pPr>
+        <w:rPr>
+          <w:lang w:val="lt-LT"/>
+        </w:rPr>
+      </w:pPr>
+    </w:p>
+    <w:p>
+      <w:pPr>
+        <w:rPr>
+          <w:lang w:val="lt-LT"/>
+        </w:rPr>
+      </w:pPr>
+      <w:r>
+        <w:rPr>
+          <w:lang w:val="lt-LT"/>
+        </w:rPr>
+        <w:t xml:space="preserve">Gildija pristato išskirtinę paslaugą – specializuotą sausumos transporto ir logistikos tinklą, skirtą patogiai pervežti klientus ir jų bagažą į ir iš mūsų </w:t>
+      </w:r>
+      <w:r>
+        <w:rPr>
+          <w:lang w:val="lt-LT"/>
+        </w:rPr>
+        <w:t>oro uostų</w:t>
+      </w:r>
+      <w:r>
+        <w:rPr>
+          <w:lang w:val="lt-LT"/>
+        </w:rPr>
+        <w:t xml:space="preserve"> visame žemyne. Kiekviename regione</w:t>
+      </w:r>
+      <w:r>
+        <w:rPr>
+          <w:lang w:val="lt-LT"/>
+        </w:rPr>
+        <w:t xml:space="preserve"> </w:t>
+      </w:r>
+      <w:r>
+        <w:rPr>
+          <w:lang w:val="lt-LT"/>
+        </w:rPr>
+        <w:t>esame įkūrę mažus, bet efektyvius priėmimo punktus.</w:t>
+      </w:r>
+      <w:r>
+        <w:rPr>
+          <w:lang w:val="lt-LT"/>
+        </w:rPr>
+        <w:t xml:space="preserve"> </w:t>
+      </w:r>
+      <w:r>
+        <w:rPr>
+          <w:lang w:val="lt-LT"/>
+        </w:rPr>
+        <w:t>Ši paslauga yra ypač svarbi prie Dragonspine esančiam „Krištolo Viršūnės Vartų“ centrui, kur keleivius ir tyrimų įrangą veža specialiai sustiprinti, šalčiui atsparūs rogės-vagonai. Taip užtikrinama, kad atstumas iki civilizacijos taptų tik formalumu, leidžiančiu mūsų klientams sutelkti dėmesį į tikrąjį nuotykį – kelionę danguje. Mūsų tikslas yra pasiūlyti visą kelionės patirtį nuo durų iki durų, eliminuojant logistinius rūpesčius ir paverčiant kelionę į Teyvat'o aviacijos centrus neatsiejama ir patogia nuotykio dalimi.</w:t>
       </w:r>
     </w:p>
     <w:sectPr>
@@ -1168,7 +1254,7 @@
   <w:abstractNum w:abstractNumId="1" w15:restartNumberingAfterBreak="0">
     <w:nsid w:val="29710D5E"/>
     <w:multiLevelType w:val="hybridMultilevel"/>
-    <w:tmpl w:val="CE3EB6BC"/>
+    <w:tmpl w:val="268083A8"/>
     <w:lvl w:ilvl="0" w:tplc="0427000F">
       <w:start w:val="1"/>
       <w:numFmt w:val="decimal"/>
@@ -1181,14 +1267,17 @@
         <w:rFonts w:hint="default"/>
       </w:rPr>
     </w:lvl>
-    <w:lvl w:ilvl="1" w:tplc="04270019" w:tentative="1">
-      <w:start w:val="1"/>
-      <w:numFmt w:val="lowerLetter"/>
-      <w:lvlText w:val="%2."/>
+    <w:lvl w:ilvl="1" w:tplc="04270001">
+      <w:start w:val="1"/>
+      <w:numFmt w:val="bullet"/>
+      <w:lvlText w:val=""/>
       <w:lvlJc w:val="left"/>
       <w:pPr>
         <w:ind w:left="1440" w:hanging="360"/>
       </w:pPr>
+      <w:rPr>
+        <w:rFonts w:ascii="Symbol" w:hAnsi="Symbol" w:hint="default"/>
+      </w:rPr>
     </w:lvl>
     <w:lvl w:ilvl="2" w:tplc="0427001B" w:tentative="1">
       <w:start w:val="1"/>
@@ -2842,6 +2931,23 @@
       <w:spacing w:val="5"/>
     </w:rPr>
   </w:style>
+  <w:style w:type="paragraph" w:styleId="NormalWeb">
+    <w:name w:val="Normal (Web)"/>
+    <w:basedOn w:val="Normal"/>
+    <w:uiPriority w:val="99"/>
+    <w:semiHidden/>
+    <w:unhideWhenUsed/>
+    <w:rsid w:val="003B7A59"/>
+    <w:pPr>
+      <w:spacing w:before="100" w:beforeAutospacing="1" w:after="100" w:afterAutospacing="1" w:line="240" w:lineRule="auto"/>
+    </w:pPr>
+    <w:rPr>
+      <w:rFonts w:ascii="Times New Roman" w:eastAsia="Times New Roman" w:hAnsi="Times New Roman" w:cs="Times New Roman"/>
+      <w:kern w:val="0"/>
+      <w:lang w:val="lt-LT"/>
+      <w14:ligatures w14:val="none"/>
+    </w:rPr>
+  </w:style>
 </w:styles>
 </file>
 

</xml_diff>